<commit_message>
After adding A start
</commit_message>
<xml_diff>
--- a/Java Tips.docx
+++ b/Java Tips.docx
@@ -67,14 +67,26 @@
         </w:rPr>
         <w:t xml:space="preserve"> framework in </w:t>
       </w:r>
+      <w:proofErr w:type="spellStart"/>
+      <w:proofErr w:type="gramStart"/>
       <w:r>
         <w:rPr>
           <w:rFonts w:ascii="Times New Roman" w:hAnsi="Times New Roman" w:cs="Times New Roman"/>
           <w:i/>
           <w:iCs/>
         </w:rPr>
-        <w:t>java.util.package</w:t>
-      </w:r>
+        <w:t>java.util</w:t>
+      </w:r>
+      <w:proofErr w:type="gramEnd"/>
+      <w:r>
+        <w:rPr>
+          <w:rFonts w:ascii="Times New Roman" w:hAnsi="Times New Roman" w:cs="Times New Roman"/>
+          <w:i/>
+          <w:iCs/>
+        </w:rPr>
+        <w:t>.package</w:t>
+      </w:r>
+      <w:proofErr w:type="spellEnd"/>
     </w:p>
     <w:p>
       <w:pPr>
@@ -179,6 +191,325 @@
         </w:rPr>
         <w:t>.</w:t>
       </w:r>
+    </w:p>
+    <w:p>
+      <w:pPr>
+        <w:pStyle w:val="ListParagraph"/>
+        <w:numPr>
+          <w:ilvl w:val="0"/>
+          <w:numId w:val="1"/>
+        </w:numPr>
+        <w:rPr>
+          <w:rFonts w:ascii="Times New Roman" w:hAnsi="Times New Roman" w:cs="Times New Roman"/>
+        </w:rPr>
+      </w:pPr>
+      <w:proofErr w:type="spellStart"/>
+      <w:r>
+        <w:rPr>
+          <w:rFonts w:ascii="Times New Roman" w:hAnsi="Times New Roman" w:cs="Times New Roman"/>
+        </w:rPr>
+        <w:t>PriorityQueue</w:t>
+      </w:r>
+      <w:proofErr w:type="spellEnd"/>
+      <w:r>
+        <w:rPr>
+          <w:rFonts w:ascii="Times New Roman" w:hAnsi="Times New Roman" w:cs="Times New Roman"/>
+        </w:rPr>
+        <w:t>:</w:t>
+      </w:r>
+    </w:p>
+    <w:p>
+      <w:pPr>
+        <w:pStyle w:val="ListParagraph"/>
+        <w:numPr>
+          <w:ilvl w:val="1"/>
+          <w:numId w:val="1"/>
+        </w:numPr>
+        <w:rPr>
+          <w:rFonts w:ascii="Times New Roman" w:hAnsi="Times New Roman" w:cs="Times New Roman"/>
+        </w:rPr>
+      </w:pPr>
+      <w:r>
+        <w:rPr>
+          <w:rFonts w:ascii="Times New Roman" w:hAnsi="Times New Roman" w:cs="Times New Roman"/>
+        </w:rPr>
+        <w:t xml:space="preserve">Special type of queue wherein all the elements are </w:t>
+      </w:r>
+      <w:r>
+        <w:rPr>
+          <w:rFonts w:ascii="Times New Roman" w:hAnsi="Times New Roman" w:cs="Times New Roman"/>
+          <w:b/>
+          <w:bCs/>
+        </w:rPr>
+        <w:t>ordered</w:t>
+      </w:r>
+      <w:r>
+        <w:rPr>
+          <w:rFonts w:ascii="Times New Roman" w:hAnsi="Times New Roman" w:cs="Times New Roman"/>
+        </w:rPr>
+        <w:t xml:space="preserve"> according to their natural ordering or based on a custom </w:t>
+      </w:r>
+      <w:r>
+        <w:rPr>
+          <w:rFonts w:ascii="Times New Roman" w:hAnsi="Times New Roman" w:cs="Times New Roman"/>
+          <w:i/>
+          <w:iCs/>
+        </w:rPr>
+        <w:t>Comparator</w:t>
+      </w:r>
+      <w:r>
+        <w:rPr>
+          <w:rFonts w:ascii="Times New Roman" w:hAnsi="Times New Roman" w:cs="Times New Roman"/>
+        </w:rPr>
+        <w:t xml:space="preserve"> supplied at the time of creation.</w:t>
+      </w:r>
+    </w:p>
+    <w:p>
+      <w:pPr>
+        <w:pStyle w:val="ListParagraph"/>
+        <w:numPr>
+          <w:ilvl w:val="1"/>
+          <w:numId w:val="1"/>
+        </w:numPr>
+        <w:rPr>
+          <w:rFonts w:ascii="Times New Roman" w:hAnsi="Times New Roman" w:cs="Times New Roman"/>
+        </w:rPr>
+      </w:pPr>
+      <w:r>
+        <w:rPr>
+          <w:rFonts w:ascii="Times New Roman" w:hAnsi="Times New Roman" w:cs="Times New Roman"/>
+        </w:rPr>
+        <w:t xml:space="preserve">The </w:t>
+      </w:r>
+      <w:r>
+        <w:rPr>
+          <w:rFonts w:ascii="Times New Roman" w:hAnsi="Times New Roman" w:cs="Times New Roman"/>
+          <w:b/>
+          <w:bCs/>
+        </w:rPr>
+        <w:t>front</w:t>
+      </w:r>
+      <w:r>
+        <w:rPr>
+          <w:rFonts w:ascii="Times New Roman" w:hAnsi="Times New Roman" w:cs="Times New Roman"/>
+        </w:rPr>
+        <w:t xml:space="preserve">: least element; the </w:t>
+      </w:r>
+      <w:r>
+        <w:rPr>
+          <w:rFonts w:ascii="Times New Roman" w:hAnsi="Times New Roman" w:cs="Times New Roman"/>
+          <w:b/>
+          <w:bCs/>
+        </w:rPr>
+        <w:t>rear</w:t>
+      </w:r>
+      <w:r>
+        <w:rPr>
+          <w:rFonts w:ascii="Times New Roman" w:hAnsi="Times New Roman" w:cs="Times New Roman"/>
+        </w:rPr>
+        <w:t>: the greatest element.</w:t>
+      </w:r>
+    </w:p>
+    <w:p>
+      <w:pPr>
+        <w:pStyle w:val="ListParagraph"/>
+        <w:ind w:left="1080"/>
+        <w:rPr>
+          <w:rFonts w:ascii="Times New Roman" w:hAnsi="Times New Roman" w:cs="Times New Roman"/>
+        </w:rPr>
+      </w:pPr>
+      <w:r>
+        <w:rPr>
+          <w:noProof/>
+        </w:rPr>
+        <w:drawing>
+          <wp:inline distT="0" distB="0" distL="0" distR="0" wp14:anchorId="198EE01A" wp14:editId="400418DC">
+            <wp:extent cx="3667029" cy="3276600"/>
+            <wp:effectExtent l="0" t="0" r="0" b="0"/>
+            <wp:docPr id="1" name="Picture 1"/>
+            <wp:cNvGraphicFramePr>
+              <a:graphicFrameLocks xmlns:a="http://schemas.openxmlformats.org/drawingml/2006/main" noChangeAspect="1"/>
+            </wp:cNvGraphicFramePr>
+            <a:graphic xmlns:a="http://schemas.openxmlformats.org/drawingml/2006/main">
+              <a:graphicData uri="http://schemas.openxmlformats.org/drawingml/2006/picture">
+                <pic:pic xmlns:pic="http://schemas.openxmlformats.org/drawingml/2006/picture">
+                  <pic:nvPicPr>
+                    <pic:cNvPr id="1" name=""/>
+                    <pic:cNvPicPr/>
+                  </pic:nvPicPr>
+                  <pic:blipFill>
+                    <a:blip r:embed="rId5"/>
+                    <a:stretch>
+                      <a:fillRect/>
+                    </a:stretch>
+                  </pic:blipFill>
+                  <pic:spPr>
+                    <a:xfrm>
+                      <a:off x="0" y="0"/>
+                      <a:ext cx="3696468" cy="3302905"/>
+                    </a:xfrm>
+                    <a:prstGeom prst="rect">
+                      <a:avLst/>
+                    </a:prstGeom>
+                  </pic:spPr>
+                </pic:pic>
+              </a:graphicData>
+            </a:graphic>
+          </wp:inline>
+        </w:drawing>
+      </w:r>
+    </w:p>
+    <w:p>
+      <w:pPr>
+        <w:pStyle w:val="ListParagraph"/>
+        <w:ind w:left="1080"/>
+        <w:rPr>
+          <w:rFonts w:ascii="Times New Roman" w:hAnsi="Times New Roman" w:cs="Times New Roman"/>
+        </w:rPr>
+      </w:pPr>
+    </w:p>
+    <w:tbl>
+      <w:tblPr>
+        <w:tblStyle w:val="TableGrid"/>
+        <w:tblW w:w="0" w:type="auto"/>
+        <w:tblBorders>
+          <w:top w:val="none" w:sz="0" w:space="0" w:color="auto"/>
+          <w:left w:val="none" w:sz="0" w:space="0" w:color="auto"/>
+          <w:bottom w:val="none" w:sz="0" w:space="0" w:color="auto"/>
+          <w:right w:val="none" w:sz="0" w:space="0" w:color="auto"/>
+          <w:insideH w:val="none" w:sz="0" w:space="0" w:color="auto"/>
+          <w:insideV w:val="none" w:sz="0" w:space="0" w:color="auto"/>
+        </w:tblBorders>
+        <w:tblLook w:val="04A0" w:firstRow="1" w:lastRow="0" w:firstColumn="1" w:lastColumn="0" w:noHBand="0" w:noVBand="1"/>
+      </w:tblPr>
+      <w:tblGrid>
+        <w:gridCol w:w="9016"/>
+      </w:tblGrid>
+      <w:tr>
+        <w:tc>
+          <w:tcPr>
+            <w:tcW w:w="9016" w:type="dxa"/>
+          </w:tcPr>
+          <w:p>
+            <w:pPr>
+              <w:jc w:val="center"/>
+              <w:rPr>
+                <w:rFonts w:ascii="Times New Roman" w:hAnsi="Times New Roman" w:cs="Times New Roman"/>
+              </w:rPr>
+            </w:pPr>
+            <w:r>
+              <w:rPr>
+                <w:noProof/>
+              </w:rPr>
+              <w:drawing>
+                <wp:inline distT="0" distB="0" distL="0" distR="0" wp14:anchorId="742A6D92" wp14:editId="1ABA6BC8">
+                  <wp:extent cx="3882736" cy="1990725"/>
+                  <wp:effectExtent l="0" t="0" r="3810" b="0"/>
+                  <wp:docPr id="4" name="Picture 4"/>
+                  <wp:cNvGraphicFramePr>
+                    <a:graphicFrameLocks xmlns:a="http://schemas.openxmlformats.org/drawingml/2006/main" noChangeAspect="1"/>
+                  </wp:cNvGraphicFramePr>
+                  <a:graphic xmlns:a="http://schemas.openxmlformats.org/drawingml/2006/main">
+                    <a:graphicData uri="http://schemas.openxmlformats.org/drawingml/2006/picture">
+                      <pic:pic xmlns:pic="http://schemas.openxmlformats.org/drawingml/2006/picture">
+                        <pic:nvPicPr>
+                          <pic:cNvPr id="1" name=""/>
+                          <pic:cNvPicPr/>
+                        </pic:nvPicPr>
+                        <pic:blipFill>
+                          <a:blip r:embed="rId6"/>
+                          <a:stretch>
+                            <a:fillRect/>
+                          </a:stretch>
+                        </pic:blipFill>
+                        <pic:spPr>
+                          <a:xfrm>
+                            <a:off x="0" y="0"/>
+                            <a:ext cx="3898683" cy="1998901"/>
+                          </a:xfrm>
+                          <a:prstGeom prst="rect">
+                            <a:avLst/>
+                          </a:prstGeom>
+                        </pic:spPr>
+                      </pic:pic>
+                    </a:graphicData>
+                  </a:graphic>
+                </wp:inline>
+              </w:drawing>
+            </w:r>
+          </w:p>
+          <w:p>
+            <w:pPr>
+              <w:jc w:val="center"/>
+              <w:rPr>
+                <w:rFonts w:ascii="Times New Roman" w:hAnsi="Times New Roman" w:cs="Times New Roman"/>
+              </w:rPr>
+            </w:pPr>
+          </w:p>
+        </w:tc>
+      </w:tr>
+      <w:tr>
+        <w:tc>
+          <w:tcPr>
+            <w:tcW w:w="9016" w:type="dxa"/>
+          </w:tcPr>
+          <w:p>
+            <w:pPr>
+              <w:jc w:val="center"/>
+              <w:rPr>
+                <w:rFonts w:ascii="Times New Roman" w:hAnsi="Times New Roman" w:cs="Times New Roman"/>
+              </w:rPr>
+            </w:pPr>
+            <w:r>
+              <w:rPr>
+                <w:noProof/>
+              </w:rPr>
+              <w:drawing>
+                <wp:inline distT="0" distB="0" distL="0" distR="0" wp14:anchorId="108F2762" wp14:editId="7E172222">
+                  <wp:extent cx="3858664" cy="207010"/>
+                  <wp:effectExtent l="0" t="0" r="8890" b="2540"/>
+                  <wp:docPr id="3" name="Picture 3"/>
+                  <wp:cNvGraphicFramePr>
+                    <a:graphicFrameLocks xmlns:a="http://schemas.openxmlformats.org/drawingml/2006/main" noChangeAspect="1"/>
+                  </wp:cNvGraphicFramePr>
+                  <a:graphic xmlns:a="http://schemas.openxmlformats.org/drawingml/2006/main">
+                    <a:graphicData uri="http://schemas.openxmlformats.org/drawingml/2006/picture">
+                      <pic:pic xmlns:pic="http://schemas.openxmlformats.org/drawingml/2006/picture">
+                        <pic:nvPicPr>
+                          <pic:cNvPr id="1" name=""/>
+                          <pic:cNvPicPr/>
+                        </pic:nvPicPr>
+                        <pic:blipFill>
+                          <a:blip r:embed="rId7"/>
+                          <a:stretch>
+                            <a:fillRect/>
+                          </a:stretch>
+                        </pic:blipFill>
+                        <pic:spPr>
+                          <a:xfrm>
+                            <a:off x="0" y="0"/>
+                            <a:ext cx="4107631" cy="220367"/>
+                          </a:xfrm>
+                          <a:prstGeom prst="rect">
+                            <a:avLst/>
+                          </a:prstGeom>
+                        </pic:spPr>
+                      </pic:pic>
+                    </a:graphicData>
+                  </a:graphic>
+                </wp:inline>
+              </w:drawing>
+            </w:r>
+          </w:p>
+        </w:tc>
+      </w:tr>
+    </w:tbl>
+    <w:p>
+      <w:pPr>
+        <w:rPr>
+          <w:rFonts w:ascii="Times New Roman" w:hAnsi="Times New Roman" w:cs="Times New Roman"/>
+        </w:rPr>
+      </w:pPr>
     </w:p>
     <w:p>
       <w:pPr>
@@ -335,8 +666,16 @@
               <w:rPr>
                 <w:rFonts w:ascii="Times New Roman" w:hAnsi="Times New Roman" w:cs="Times New Roman"/>
               </w:rPr>
-              <w:t>Delay search for node close to the root but not belonging to the first few deep substrees</w:t>
+              <w:t xml:space="preserve">Delay search for node close to the root but not belonging to the first few deep </w:t>
             </w:r>
+            <w:proofErr w:type="spellStart"/>
+            <w:r>
+              <w:rPr>
+                <w:rFonts w:ascii="Times New Roman" w:hAnsi="Times New Roman" w:cs="Times New Roman"/>
+              </w:rPr>
+              <w:t>substrees</w:t>
+            </w:r>
+            <w:proofErr w:type="spellEnd"/>
           </w:p>
         </w:tc>
       </w:tr>
@@ -581,6 +920,18 @@
         </w:rPr>
         <w:t xml:space="preserve"> is the estimated cost from the current to destination nodes.</w:t>
       </w:r>
+    </w:p>
+    <w:p>
+      <w:pPr>
+        <w:pStyle w:val="ListParagraph"/>
+        <w:numPr>
+          <w:ilvl w:val="0"/>
+          <w:numId w:val="2"/>
+        </w:numPr>
+        <w:rPr>
+          <w:rFonts w:ascii="Times New Roman" w:hAnsi="Times New Roman" w:cs="Times New Roman"/>
+        </w:rPr>
+      </w:pPr>
     </w:p>
     <w:p>
       <w:pPr>

</xml_diff>

<commit_message>
After adding a package for TSP with GA
</commit_message>
<xml_diff>
--- a/Java Tips.docx
+++ b/Java Tips.docx
@@ -1101,6 +1101,256 @@
           <w:rFonts w:ascii="Times New Roman" w:hAnsi="Times New Roman" w:cs="Times New Roman"/>
         </w:rPr>
       </w:pPr>
+      <w:r>
+        <w:rPr>
+          <w:rFonts w:ascii="Times New Roman" w:hAnsi="Times New Roman" w:cs="Times New Roman"/>
+          <w:b/>
+          <w:bCs/>
+          <w:u w:val="single"/>
+        </w:rPr>
+        <w:t>TSP with Genetic Algorithm</w:t>
+      </w:r>
+    </w:p>
+    <w:p>
+      <w:pPr>
+        <w:pStyle w:val="ListParagraph"/>
+        <w:numPr>
+          <w:ilvl w:val="0"/>
+          <w:numId w:val="5"/>
+        </w:numPr>
+        <w:rPr>
+          <w:rFonts w:ascii="Times New Roman" w:hAnsi="Times New Roman" w:cs="Times New Roman"/>
+          <w:lang w:val="fr-FR"/>
+        </w:rPr>
+      </w:pPr>
+      <w:r>
+        <w:rPr>
+          <w:rFonts w:ascii="Times New Roman" w:hAnsi="Times New Roman" w:cs="Times New Roman"/>
+          <w:lang w:val="fr-FR"/>
+        </w:rPr>
+        <w:t xml:space="preserve">State </w:t>
+      </w:r>
+      <w:r>
+        <w:rPr>
+          <w:rFonts w:ascii="Times New Roman" w:hAnsi="Times New Roman" w:cs="Times New Roman"/>
+          <w:lang w:val="en-US"/>
+        </w:rPr>
+        <w:t>representation</w:t>
+      </w:r>
+    </w:p>
+    <w:p>
+      <w:pPr>
+        <w:pStyle w:val="ListParagraph"/>
+        <w:numPr>
+          <w:ilvl w:val="1"/>
+          <w:numId w:val="5"/>
+        </w:numPr>
+        <w:rPr>
+          <w:rFonts w:ascii="Times New Roman" w:hAnsi="Times New Roman" w:cs="Times New Roman"/>
+          <w:lang w:val="fr-FR"/>
+        </w:rPr>
+      </w:pPr>
+      <w:r>
+        <w:rPr>
+          <w:rFonts w:ascii="Times New Roman" w:hAnsi="Times New Roman" w:cs="Times New Roman"/>
+          <w:lang w:val="en-US"/>
+        </w:rPr>
+        <w:t xml:space="preserve">Suppose we have </w:t>
+      </w:r>
+      <w:r>
+        <w:rPr>
+          <w:rFonts w:ascii="Times New Roman" w:hAnsi="Times New Roman" w:cs="Times New Roman"/>
+          <w:i/>
+          <w:iCs/>
+          <w:lang w:val="en-US"/>
+        </w:rPr>
+        <w:t xml:space="preserve">N </w:t>
+      </w:r>
+      <w:r>
+        <w:rPr>
+          <w:rFonts w:ascii="Times New Roman" w:hAnsi="Times New Roman" w:cs="Times New Roman"/>
+          <w:lang w:val="en-US"/>
+        </w:rPr>
+        <w:t xml:space="preserve">cities. Genome representation of a solution is an </w:t>
+      </w:r>
+      <w:r>
+        <w:rPr>
+          <w:rFonts w:ascii="Times New Roman" w:hAnsi="Times New Roman" w:cs="Times New Roman"/>
+          <w:i/>
+          <w:iCs/>
+          <w:lang w:val="en-US"/>
+        </w:rPr>
+        <w:t>N</w:t>
+      </w:r>
+      <w:r>
+        <w:rPr>
+          <w:rFonts w:ascii="Times New Roman" w:hAnsi="Times New Roman" w:cs="Times New Roman"/>
+          <w:lang w:val="en-US"/>
+        </w:rPr>
+        <w:t xml:space="preserve">-dimensional array permutation of integers from 0 to </w:t>
+      </w:r>
+      <w:r>
+        <w:rPr>
+          <w:rFonts w:ascii="Times New Roman" w:hAnsi="Times New Roman" w:cs="Times New Roman"/>
+          <w:i/>
+          <w:iCs/>
+          <w:lang w:val="en-US"/>
+        </w:rPr>
+        <w:t>N</w:t>
+      </w:r>
+      <w:r>
+        <w:rPr>
+          <w:rFonts w:ascii="Times New Roman" w:hAnsi="Times New Roman" w:cs="Times New Roman"/>
+          <w:lang w:val="en-US"/>
+        </w:rPr>
+        <w:t>-1.</w:t>
+      </w:r>
+    </w:p>
+    <w:p>
+      <w:pPr>
+        <w:pStyle w:val="ListParagraph"/>
+        <w:numPr>
+          <w:ilvl w:val="1"/>
+          <w:numId w:val="5"/>
+        </w:numPr>
+        <w:rPr>
+          <w:rFonts w:ascii="Times New Roman" w:hAnsi="Times New Roman" w:cs="Times New Roman"/>
+          <w:lang w:val="fr-FR"/>
+        </w:rPr>
+      </w:pPr>
+      <w:r>
+        <w:rPr>
+          <w:rFonts w:ascii="Times New Roman" w:hAnsi="Times New Roman" w:cs="Times New Roman"/>
+          <w:lang w:val="en-US"/>
+        </w:rPr>
+        <w:t>Fitness value is attached to a state as the total cost of the path</w:t>
+      </w:r>
+      <w:r>
+        <w:rPr>
+          <w:rFonts w:ascii="Times New Roman" w:hAnsi="Times New Roman" w:cs="Times New Roman"/>
+          <w:lang w:val="en-US"/>
+        </w:rPr>
+        <w:t>.</w:t>
+      </w:r>
+    </w:p>
+    <w:p>
+      <w:pPr>
+        <w:pStyle w:val="ListParagraph"/>
+        <w:numPr>
+          <w:ilvl w:val="0"/>
+          <w:numId w:val="5"/>
+        </w:numPr>
+        <w:rPr>
+          <w:rFonts w:ascii="Times New Roman" w:hAnsi="Times New Roman" w:cs="Times New Roman"/>
+          <w:lang w:val="fr-FR"/>
+        </w:rPr>
+      </w:pPr>
+      <w:r>
+        <w:rPr>
+          <w:rFonts w:ascii="Times New Roman" w:hAnsi="Times New Roman" w:cs="Times New Roman"/>
+          <w:lang w:val="en-US"/>
+        </w:rPr>
+        <w:t>Information of the search space:</w:t>
+      </w:r>
+    </w:p>
+    <w:p>
+      <w:pPr>
+        <w:pStyle w:val="ListParagraph"/>
+        <w:numPr>
+          <w:ilvl w:val="1"/>
+          <w:numId w:val="5"/>
+        </w:numPr>
+        <w:rPr>
+          <w:rFonts w:ascii="Times New Roman" w:hAnsi="Times New Roman" w:cs="Times New Roman"/>
+          <w:lang w:val="fr-FR"/>
+        </w:rPr>
+      </w:pPr>
+      <w:r>
+        <w:rPr>
+          <w:rFonts w:ascii="Times New Roman" w:hAnsi="Times New Roman" w:cs="Times New Roman"/>
+          <w:lang w:val="en-US"/>
+        </w:rPr>
+        <w:t>Travel cost matrix that relates the travelling cost of two connected cities</w:t>
+      </w:r>
+    </w:p>
+    <w:p>
+      <w:pPr>
+        <w:pStyle w:val="ListParagraph"/>
+        <w:numPr>
+          <w:ilvl w:val="0"/>
+          <w:numId w:val="5"/>
+        </w:numPr>
+        <w:rPr>
+          <w:rFonts w:ascii="Times New Roman" w:hAnsi="Times New Roman" w:cs="Times New Roman"/>
+          <w:lang w:val="fr-FR"/>
+        </w:rPr>
+      </w:pPr>
+      <w:r>
+        <w:rPr>
+          <w:rFonts w:ascii="Times New Roman" w:hAnsi="Times New Roman" w:cs="Times New Roman"/>
+          <w:lang w:val="en-US"/>
+        </w:rPr>
+        <w:t>Extra Java knowledge:</w:t>
+      </w:r>
+    </w:p>
+    <w:p>
+      <w:pPr>
+        <w:pStyle w:val="ListParagraph"/>
+        <w:numPr>
+          <w:ilvl w:val="1"/>
+          <w:numId w:val="5"/>
+        </w:numPr>
+        <w:rPr>
+          <w:rFonts w:ascii="Times New Roman" w:hAnsi="Times New Roman" w:cs="Times New Roman"/>
+          <w:lang w:val="fr-FR"/>
+        </w:rPr>
+      </w:pPr>
+      <w:r>
+        <w:rPr>
+          <w:rFonts w:ascii="Times New Roman" w:hAnsi="Times New Roman" w:cs="Times New Roman"/>
+          <w:lang w:val="en-US"/>
+        </w:rPr>
+        <w:t xml:space="preserve">A class can implement </w:t>
+      </w:r>
+      <w:r>
+        <w:rPr>
+          <w:rFonts w:ascii="Times New Roman" w:hAnsi="Times New Roman" w:cs="Times New Roman"/>
+          <w:i/>
+          <w:iCs/>
+          <w:lang w:val="en-US"/>
+        </w:rPr>
+        <w:t>Comparable</w:t>
+      </w:r>
+      <w:r>
+        <w:rPr>
+          <w:rFonts w:ascii="Times New Roman" w:hAnsi="Times New Roman" w:cs="Times New Roman"/>
+          <w:lang w:val="en-US"/>
+        </w:rPr>
+        <w:t xml:space="preserve"> in Java to make any two class objects comparable.</w:t>
+      </w:r>
+      <w:r>
+        <w:rPr>
+          <w:rFonts w:ascii="Times New Roman" w:hAnsi="Times New Roman" w:cs="Times New Roman"/>
+          <w:lang w:val="en-US"/>
+        </w:rPr>
+        <w:t xml:space="preserve"> To use the class, one needs to override the class method </w:t>
+      </w:r>
+      <w:r>
+        <w:rPr>
+          <w:rFonts w:ascii="Times New Roman" w:hAnsi="Times New Roman" w:cs="Times New Roman"/>
+          <w:i/>
+          <w:iCs/>
+          <w:lang w:val="en-US"/>
+        </w:rPr>
+        <w:t>compareTo</w:t>
+      </w:r>
+      <w:r>
+        <w:rPr>
+          <w:rFonts w:ascii="Times New Roman" w:hAnsi="Times New Roman" w:cs="Times New Roman"/>
+          <w:lang w:val="en-US"/>
+        </w:rPr>
+        <w:t>.</w:t>
+      </w:r>
     </w:p>
     <w:sectPr>
       <w:pgSz w:w="11906" w:h="16838"/>
@@ -1385,6 +1635,95 @@
     </w:lvl>
   </w:abstractNum>
   <w:abstractNum w:abstractNumId="3" w15:restartNumberingAfterBreak="0">
+    <w:nsid w:val="571D43C6"/>
+    <w:multiLevelType w:val="hybridMultilevel"/>
+    <w:tmpl w:val="4896F384"/>
+    <w:lvl w:ilvl="0" w:tplc="4809000F">
+      <w:start w:val="1"/>
+      <w:numFmt w:val="decimal"/>
+      <w:lvlText w:val="%1."/>
+      <w:lvlJc w:val="left"/>
+      <w:pPr>
+        <w:ind w:left="360" w:hanging="360"/>
+      </w:pPr>
+      <w:rPr>
+        <w:rFonts w:hint="default"/>
+      </w:rPr>
+    </w:lvl>
+    <w:lvl w:ilvl="1" w:tplc="48090019">
+      <w:start w:val="1"/>
+      <w:numFmt w:val="lowerLetter"/>
+      <w:lvlText w:val="%2."/>
+      <w:lvlJc w:val="left"/>
+      <w:pPr>
+        <w:ind w:left="1080" w:hanging="360"/>
+      </w:pPr>
+    </w:lvl>
+    <w:lvl w:ilvl="2" w:tplc="4809001B" w:tentative="1">
+      <w:start w:val="1"/>
+      <w:numFmt w:val="lowerRoman"/>
+      <w:lvlText w:val="%3."/>
+      <w:lvlJc w:val="right"/>
+      <w:pPr>
+        <w:ind w:left="1800" w:hanging="180"/>
+      </w:pPr>
+    </w:lvl>
+    <w:lvl w:ilvl="3" w:tplc="4809000F" w:tentative="1">
+      <w:start w:val="1"/>
+      <w:numFmt w:val="decimal"/>
+      <w:lvlText w:val="%4."/>
+      <w:lvlJc w:val="left"/>
+      <w:pPr>
+        <w:ind w:left="2520" w:hanging="360"/>
+      </w:pPr>
+    </w:lvl>
+    <w:lvl w:ilvl="4" w:tplc="48090019" w:tentative="1">
+      <w:start w:val="1"/>
+      <w:numFmt w:val="lowerLetter"/>
+      <w:lvlText w:val="%5."/>
+      <w:lvlJc w:val="left"/>
+      <w:pPr>
+        <w:ind w:left="3240" w:hanging="360"/>
+      </w:pPr>
+    </w:lvl>
+    <w:lvl w:ilvl="5" w:tplc="4809001B" w:tentative="1">
+      <w:start w:val="1"/>
+      <w:numFmt w:val="lowerRoman"/>
+      <w:lvlText w:val="%6."/>
+      <w:lvlJc w:val="right"/>
+      <w:pPr>
+        <w:ind w:left="3960" w:hanging="180"/>
+      </w:pPr>
+    </w:lvl>
+    <w:lvl w:ilvl="6" w:tplc="4809000F" w:tentative="1">
+      <w:start w:val="1"/>
+      <w:numFmt w:val="decimal"/>
+      <w:lvlText w:val="%7."/>
+      <w:lvlJc w:val="left"/>
+      <w:pPr>
+        <w:ind w:left="4680" w:hanging="360"/>
+      </w:pPr>
+    </w:lvl>
+    <w:lvl w:ilvl="7" w:tplc="48090019" w:tentative="1">
+      <w:start w:val="1"/>
+      <w:numFmt w:val="lowerLetter"/>
+      <w:lvlText w:val="%8."/>
+      <w:lvlJc w:val="left"/>
+      <w:pPr>
+        <w:ind w:left="5400" w:hanging="360"/>
+      </w:pPr>
+    </w:lvl>
+    <w:lvl w:ilvl="8" w:tplc="4809001B" w:tentative="1">
+      <w:start w:val="1"/>
+      <w:numFmt w:val="lowerRoman"/>
+      <w:lvlText w:val="%9."/>
+      <w:lvlJc w:val="right"/>
+      <w:pPr>
+        <w:ind w:left="6120" w:hanging="180"/>
+      </w:pPr>
+    </w:lvl>
+  </w:abstractNum>
+  <w:abstractNum w:abstractNumId="4" w15:restartNumberingAfterBreak="0">
     <w:nsid w:val="73CF2071"/>
     <w:multiLevelType w:val="hybridMultilevel"/>
     <w:tmpl w:val="6B10A630"/>
@@ -1480,10 +1819,13 @@
     <w:abstractNumId w:val="2"/>
   </w:num>
   <w:num w:numId="3">
-    <w:abstractNumId w:val="3"/>
+    <w:abstractNumId w:val="4"/>
   </w:num>
   <w:num w:numId="4">
     <w:abstractNumId w:val="1"/>
+  </w:num>
+  <w:num w:numId="5">
+    <w:abstractNumId w:val="3"/>
   </w:num>
 </w:numbering>
 </file>
@@ -1886,6 +2228,9 @@
   <w:style w:type="paragraph" w:default="1" w:styleId="Normal">
     <w:name w:val="Normal"/>
     <w:qFormat/>
+    <w:rPr>
+      <w:lang w:val="en-GB"/>
+    </w:rPr>
   </w:style>
   <w:style w:type="character" w:default="1" w:styleId="DefaultParagraphFont">
     <w:name w:val="Default Paragraph Font"/>

</xml_diff>

<commit_message>
After adding main app for TSP_GA
</commit_message>
<xml_diff>
--- a/Java Tips.docx
+++ b/Java Tips.docx
@@ -1569,6 +1569,284 @@
           <w:rFonts w:ascii="Times New Roman" w:hAnsi="Times New Roman" w:cs="Times New Roman"/>
         </w:rPr>
       </w:pPr>
+      <w:r>
+        <w:rPr>
+          <w:rFonts w:ascii="Times New Roman" w:hAnsi="Times New Roman" w:cs="Times New Roman"/>
+        </w:rPr>
+        <w:t>Initialization of population</w:t>
+      </w:r>
+    </w:p>
+    <w:p>
+      <w:pPr>
+        <w:pStyle w:val="ListParagraph"/>
+        <w:numPr>
+          <w:ilvl w:val="1"/>
+          <w:numId w:val="5"/>
+        </w:numPr>
+        <w:rPr>
+          <w:rFonts w:ascii="Times New Roman" w:hAnsi="Times New Roman" w:cs="Times New Roman"/>
+        </w:rPr>
+      </w:pPr>
+      <w:r>
+        <w:rPr>
+          <w:rFonts w:ascii="Times New Roman" w:hAnsi="Times New Roman" w:cs="Times New Roman"/>
+        </w:rPr>
+        <w:t>Selection of genomes from the population for cross-over with one of the two selection schemes: tournament or roulette selection</w:t>
+      </w:r>
+    </w:p>
+    <w:p>
+      <w:pPr>
+        <w:pStyle w:val="ListParagraph"/>
+        <w:numPr>
+          <w:ilvl w:val="1"/>
+          <w:numId w:val="5"/>
+        </w:numPr>
+        <w:rPr>
+          <w:rFonts w:ascii="Times New Roman" w:hAnsi="Times New Roman" w:cs="Times New Roman"/>
+        </w:rPr>
+      </w:pPr>
+      <w:r>
+        <w:rPr>
+          <w:rFonts w:ascii="Times New Roman" w:hAnsi="Times New Roman" w:cs="Times New Roman"/>
+        </w:rPr>
+        <w:t>Cross-over:</w:t>
+      </w:r>
+    </w:p>
+    <w:p>
+      <w:pPr>
+        <w:pStyle w:val="ListParagraph"/>
+        <w:numPr>
+          <w:ilvl w:val="2"/>
+          <w:numId w:val="5"/>
+        </w:numPr>
+        <w:rPr>
+          <w:rFonts w:ascii="Times New Roman" w:hAnsi="Times New Roman" w:cs="Times New Roman"/>
+        </w:rPr>
+      </w:pPr>
+      <w:r>
+        <w:rPr>
+          <w:rFonts w:ascii="Times New Roman" w:hAnsi="Times New Roman" w:cs="Times New Roman"/>
+        </w:rPr>
+        <w:t>Because each genome is a permutation of the list of cities, we cannot crossover two parents conventionally:</w:t>
+      </w:r>
+    </w:p>
+    <w:p>
+      <w:pPr>
+        <w:pStyle w:val="ListParagraph"/>
+        <w:numPr>
+          <w:ilvl w:val="3"/>
+          <w:numId w:val="5"/>
+        </w:numPr>
+        <w:rPr>
+          <w:rFonts w:ascii="Times New Roman" w:hAnsi="Times New Roman" w:cs="Times New Roman"/>
+        </w:rPr>
+      </w:pPr>
+      <w:r>
+        <w:rPr>
+          <w:rFonts w:ascii="Times New Roman" w:hAnsi="Times New Roman" w:cs="Times New Roman"/>
+        </w:rPr>
+        <w:t>Two par</w:t>
+      </w:r>
+      <w:r>
+        <w:rPr>
+          <w:rFonts w:ascii="Times New Roman" w:hAnsi="Times New Roman" w:cs="Times New Roman"/>
+        </w:rPr>
+        <w:t>e</w:t>
+      </w:r>
+      <w:r>
+        <w:rPr>
+          <w:rFonts w:ascii="Times New Roman" w:hAnsi="Times New Roman" w:cs="Times New Roman"/>
+        </w:rPr>
+        <w:t>nts (4 1 2 | 5 6 3) and (1 3 4 | 2 5 6)</w:t>
+      </w:r>
+    </w:p>
+    <w:p>
+      <w:pPr>
+        <w:pStyle w:val="ListParagraph"/>
+        <w:numPr>
+          <w:ilvl w:val="3"/>
+          <w:numId w:val="5"/>
+        </w:numPr>
+        <w:rPr>
+          <w:rFonts w:ascii="Times New Roman" w:hAnsi="Times New Roman" w:cs="Times New Roman"/>
+        </w:rPr>
+      </w:pPr>
+      <w:r>
+        <w:rPr>
+          <w:rFonts w:ascii="Times New Roman" w:hAnsi="Times New Roman" w:cs="Times New Roman"/>
+        </w:rPr>
+        <w:t>If we cross over at the vertical dash, we get (4 1 2 | 2 6 3) and (1 3 4 | 5 5 6) as children, which violates the permutation.</w:t>
+      </w:r>
+    </w:p>
+    <w:p>
+      <w:pPr>
+        <w:pStyle w:val="ListParagraph"/>
+        <w:numPr>
+          <w:ilvl w:val="3"/>
+          <w:numId w:val="5"/>
+        </w:numPr>
+        <w:rPr>
+          <w:rFonts w:ascii="Times New Roman" w:hAnsi="Times New Roman" w:cs="Times New Roman"/>
+        </w:rPr>
+      </w:pPr>
+      <w:r>
+        <w:rPr>
+          <w:rFonts w:ascii="Times New Roman" w:hAnsi="Times New Roman" w:cs="Times New Roman"/>
+        </w:rPr>
+        <w:t xml:space="preserve">Solve this issue with </w:t>
+      </w:r>
+      <w:r>
+        <w:rPr>
+          <w:rFonts w:ascii="Times New Roman" w:hAnsi="Times New Roman" w:cs="Times New Roman"/>
+          <w:b/>
+          <w:bCs/>
+        </w:rPr>
+        <w:t>Partially Mapped Crossover (PMX)</w:t>
+      </w:r>
+      <w:r>
+        <w:rPr>
+          <w:rFonts w:ascii="Times New Roman" w:hAnsi="Times New Roman" w:cs="Times New Roman"/>
+        </w:rPr>
+        <w:t xml:space="preserve"> </w:t>
+      </w:r>
+    </w:p>
+    <w:p>
+      <w:pPr>
+        <w:pStyle w:val="ListParagraph"/>
+        <w:numPr>
+          <w:ilvl w:val="1"/>
+          <w:numId w:val="5"/>
+        </w:numPr>
+        <w:rPr>
+          <w:rFonts w:ascii="Times New Roman" w:hAnsi="Times New Roman" w:cs="Times New Roman"/>
+        </w:rPr>
+      </w:pPr>
+      <w:r>
+        <w:rPr>
+          <w:rFonts w:ascii="Times New Roman" w:hAnsi="Times New Roman" w:cs="Times New Roman"/>
+        </w:rPr>
+        <w:t>Mutation:</w:t>
+      </w:r>
+    </w:p>
+    <w:p>
+      <w:pPr>
+        <w:pStyle w:val="ListParagraph"/>
+        <w:numPr>
+          <w:ilvl w:val="2"/>
+          <w:numId w:val="5"/>
+        </w:numPr>
+        <w:rPr>
+          <w:rFonts w:ascii="Times New Roman" w:hAnsi="Times New Roman" w:cs="Times New Roman"/>
+        </w:rPr>
+      </w:pPr>
+      <w:r>
+        <w:rPr>
+          <w:rFonts w:ascii="Times New Roman" w:hAnsi="Times New Roman" w:cs="Times New Roman"/>
+        </w:rPr>
+        <w:t>If a genome pass</w:t>
+      </w:r>
+      <w:r>
+        <w:rPr>
+          <w:rFonts w:ascii="Times New Roman" w:hAnsi="Times New Roman" w:cs="Times New Roman"/>
+        </w:rPr>
+        <w:t>es</w:t>
+      </w:r>
+      <w:r>
+        <w:rPr>
+          <w:rFonts w:ascii="Times New Roman" w:hAnsi="Times New Roman" w:cs="Times New Roman"/>
+        </w:rPr>
+        <w:t xml:space="preserve"> the probability check, randomly swap two genes in the genome. </w:t>
+      </w:r>
+    </w:p>
+    <w:p>
+      <w:pPr>
+        <w:pStyle w:val="ListParagraph"/>
+        <w:numPr>
+          <w:ilvl w:val="2"/>
+          <w:numId w:val="5"/>
+        </w:numPr>
+        <w:rPr>
+          <w:rFonts w:ascii="Times New Roman" w:hAnsi="Times New Roman" w:cs="Times New Roman"/>
+        </w:rPr>
+      </w:pPr>
+      <w:r>
+        <w:rPr>
+          <w:rFonts w:ascii="Times New Roman" w:hAnsi="Times New Roman" w:cs="Times New Roman"/>
+        </w:rPr>
+        <w:t>Otherwise, return the original genome (no mutation).</w:t>
+      </w:r>
+    </w:p>
+    <w:p>
+      <w:pPr>
+        <w:pStyle w:val="ListParagraph"/>
+        <w:numPr>
+          <w:ilvl w:val="1"/>
+          <w:numId w:val="5"/>
+        </w:numPr>
+        <w:rPr>
+          <w:rFonts w:ascii="Times New Roman" w:hAnsi="Times New Roman" w:cs="Times New Roman"/>
+        </w:rPr>
+      </w:pPr>
+      <w:r>
+        <w:rPr>
+          <w:rFonts w:ascii="Times New Roman" w:hAnsi="Times New Roman" w:cs="Times New Roman"/>
+        </w:rPr>
+        <w:t>Generate next children generation</w:t>
+      </w:r>
+    </w:p>
+    <w:p>
+      <w:pPr>
+        <w:pStyle w:val="ListParagraph"/>
+        <w:numPr>
+          <w:ilvl w:val="1"/>
+          <w:numId w:val="5"/>
+        </w:numPr>
+        <w:rPr>
+          <w:rFonts w:ascii="Times New Roman" w:hAnsi="Times New Roman" w:cs="Times New Roman"/>
+        </w:rPr>
+      </w:pPr>
+      <w:r>
+        <w:rPr>
+          <w:rFonts w:ascii="Times New Roman" w:hAnsi="Times New Roman" w:cs="Times New Roman"/>
+        </w:rPr>
+        <w:t>Termination when:</w:t>
+      </w:r>
+    </w:p>
+    <w:p>
+      <w:pPr>
+        <w:pStyle w:val="ListParagraph"/>
+        <w:numPr>
+          <w:ilvl w:val="2"/>
+          <w:numId w:val="5"/>
+        </w:numPr>
+        <w:rPr>
+          <w:rFonts w:ascii="Times New Roman" w:hAnsi="Times New Roman" w:cs="Times New Roman"/>
+        </w:rPr>
+      </w:pPr>
+      <w:r>
+        <w:rPr>
+          <w:rFonts w:ascii="Times New Roman" w:hAnsi="Times New Roman" w:cs="Times New Roman"/>
+        </w:rPr>
+        <w:t>Fitness of below/above the target fitness for minimization/maximization problem</w:t>
+      </w:r>
+    </w:p>
+    <w:p>
+      <w:pPr>
+        <w:pStyle w:val="ListParagraph"/>
+        <w:numPr>
+          <w:ilvl w:val="2"/>
+          <w:numId w:val="5"/>
+        </w:numPr>
+        <w:rPr>
+          <w:rFonts w:ascii="Times New Roman" w:hAnsi="Times New Roman" w:cs="Times New Roman"/>
+        </w:rPr>
+      </w:pPr>
+      <w:r>
+        <w:rPr>
+          <w:rFonts w:ascii="Times New Roman" w:hAnsi="Times New Roman" w:cs="Times New Roman"/>
+        </w:rPr>
+        <w:t>When maximum iteration is exceeded, return the last least/most fit genome found.</w:t>
+      </w:r>
     </w:p>
     <w:p>
       <w:pPr>
@@ -1584,8 +1862,441 @@
       <w:r>
         <w:rPr>
           <w:rFonts w:ascii="Times New Roman" w:hAnsi="Times New Roman" w:cs="Times New Roman"/>
+        </w:rPr>
+        <w:t>Partially Mapped Crossover (PMX):</w:t>
+      </w:r>
+    </w:p>
+    <w:p>
+      <w:pPr>
+        <w:pStyle w:val="ListParagraph"/>
+        <w:numPr>
+          <w:ilvl w:val="1"/>
+          <w:numId w:val="5"/>
+        </w:numPr>
+        <w:rPr>
+          <w:rFonts w:ascii="Times New Roman" w:hAnsi="Times New Roman" w:cs="Times New Roman"/>
+        </w:rPr>
+      </w:pPr>
+      <w:r>
+        <w:rPr>
+          <w:rFonts w:ascii="Times New Roman" w:hAnsi="Times New Roman" w:cs="Times New Roman"/>
+        </w:rPr>
+        <w:t>Randomly select a crossover point</w:t>
+      </w:r>
+    </w:p>
+    <w:p>
+      <w:pPr>
+        <w:pStyle w:val="ListParagraph"/>
+        <w:numPr>
+          <w:ilvl w:val="1"/>
+          <w:numId w:val="5"/>
+        </w:numPr>
+        <w:rPr>
+          <w:rFonts w:ascii="Times New Roman" w:hAnsi="Times New Roman" w:cs="Times New Roman"/>
+        </w:rPr>
+      </w:pPr>
+      <w:r>
+        <w:rPr>
+          <w:rFonts w:ascii="Times New Roman" w:hAnsi="Times New Roman" w:cs="Times New Roman"/>
+        </w:rPr>
+        <w:t>Swap i-th element of one of the parents with the element equivalent to value of the i-th element of the other</w:t>
+      </w:r>
+    </w:p>
+    <w:p>
+      <w:pPr>
+        <w:pStyle w:val="ListParagraph"/>
+        <w:numPr>
+          <w:ilvl w:val="1"/>
+          <w:numId w:val="5"/>
+        </w:numPr>
+        <w:rPr>
+          <w:rFonts w:ascii="Times New Roman" w:hAnsi="Times New Roman" w:cs="Times New Roman"/>
+        </w:rPr>
+      </w:pPr>
+      <w:r>
+        <w:rPr>
+          <w:rFonts w:ascii="Times New Roman" w:hAnsi="Times New Roman" w:cs="Times New Roman"/>
+        </w:rPr>
+        <w:t>Example:</w:t>
+      </w:r>
+    </w:p>
+    <w:p>
+      <w:pPr>
+        <w:pStyle w:val="ListParagraph"/>
+        <w:numPr>
+          <w:ilvl w:val="1"/>
+          <w:numId w:val="5"/>
+        </w:numPr>
+        <w:rPr>
+          <w:rFonts w:ascii="Times New Roman" w:hAnsi="Times New Roman" w:cs="Times New Roman"/>
+        </w:rPr>
+      </w:pPr>
+      <w:r>
+        <w:rPr>
+          <w:rFonts w:ascii="Times New Roman" w:hAnsi="Times New Roman" w:cs="Times New Roman"/>
+        </w:rPr>
+        <w:t>P1: ( 2 4 3 | 1 6 5), P2: (4 6 5 | 3 1 2)</w:t>
+      </w:r>
+    </w:p>
+    <w:p>
+      <w:pPr>
+        <w:pStyle w:val="ListParagraph"/>
+        <w:numPr>
+          <w:ilvl w:val="2"/>
+          <w:numId w:val="5"/>
+        </w:numPr>
+        <w:rPr>
+          <w:rFonts w:ascii="Times New Roman" w:hAnsi="Times New Roman" w:cs="Times New Roman"/>
+        </w:rPr>
+      </w:pPr>
+      <w:r>
+        <w:rPr>
+          <w:rFonts w:ascii="Times New Roman" w:hAnsi="Times New Roman" w:cs="Times New Roman"/>
+        </w:rPr>
+        <w:t>For child 1, C1:</w:t>
+      </w:r>
+    </w:p>
+    <w:p>
+      <w:pPr>
+        <w:pStyle w:val="ListParagraph"/>
+        <w:numPr>
+          <w:ilvl w:val="3"/>
+          <w:numId w:val="5"/>
+        </w:numPr>
+        <w:rPr>
+          <w:rFonts w:ascii="Times New Roman" w:hAnsi="Times New Roman" w:cs="Times New Roman"/>
+        </w:rPr>
+      </w:pPr>
+      <w:r>
+        <w:rPr>
+          <w:rFonts w:ascii="Times New Roman" w:hAnsi="Times New Roman" w:cs="Times New Roman"/>
+        </w:rPr>
+        <w:t>1</w:t>
+      </w:r>
+      <w:r>
+        <w:rPr>
+          <w:rFonts w:ascii="Times New Roman" w:hAnsi="Times New Roman" w:cs="Times New Roman"/>
+          <w:vertAlign w:val="superscript"/>
+        </w:rPr>
+        <w:t>st</w:t>
+      </w:r>
+      <w:r>
+        <w:rPr>
+          <w:rFonts w:ascii="Times New Roman" w:hAnsi="Times New Roman" w:cs="Times New Roman"/>
+        </w:rPr>
+        <w:t xml:space="preserve"> element P1 is 2, that corresponds to 4 in P2</w:t>
+      </w:r>
+    </w:p>
+    <w:p>
+      <w:pPr>
+        <w:pStyle w:val="ListParagraph"/>
+        <w:numPr>
+          <w:ilvl w:val="3"/>
+          <w:numId w:val="5"/>
+        </w:numPr>
+        <w:rPr>
+          <w:rFonts w:ascii="Times New Roman" w:hAnsi="Times New Roman" w:cs="Times New Roman"/>
+        </w:rPr>
+      </w:pPr>
+      <w:r>
+        <w:rPr>
+          <w:rFonts w:ascii="Times New Roman" w:hAnsi="Times New Roman" w:cs="Times New Roman"/>
+        </w:rPr>
+        <w:t>Swap 2 and 4 in P1 to get P1 = (4 2 3 | 1 6 5)</w:t>
+      </w:r>
+    </w:p>
+    <w:p>
+      <w:pPr>
+        <w:pStyle w:val="ListParagraph"/>
+        <w:numPr>
+          <w:ilvl w:val="3"/>
+          <w:numId w:val="5"/>
+        </w:numPr>
+        <w:rPr>
+          <w:rFonts w:ascii="Times New Roman" w:hAnsi="Times New Roman" w:cs="Times New Roman"/>
+        </w:rPr>
+      </w:pPr>
+      <w:r>
+        <w:rPr>
+          <w:rFonts w:ascii="Times New Roman" w:hAnsi="Times New Roman" w:cs="Times New Roman"/>
+        </w:rPr>
+        <w:t>2</w:t>
+      </w:r>
+      <w:r>
+        <w:rPr>
+          <w:rFonts w:ascii="Times New Roman" w:hAnsi="Times New Roman" w:cs="Times New Roman"/>
+          <w:vertAlign w:val="superscript"/>
+        </w:rPr>
+        <w:t>nd</w:t>
+      </w:r>
+      <w:r>
+        <w:rPr>
+          <w:rFonts w:ascii="Times New Roman" w:hAnsi="Times New Roman" w:cs="Times New Roman"/>
+        </w:rPr>
+        <w:t xml:space="preserve"> element in P1 is now 2, that corresponds to 6 in P2</w:t>
+      </w:r>
+    </w:p>
+    <w:p>
+      <w:pPr>
+        <w:pStyle w:val="ListParagraph"/>
+        <w:numPr>
+          <w:ilvl w:val="3"/>
+          <w:numId w:val="5"/>
+        </w:numPr>
+        <w:rPr>
+          <w:rFonts w:ascii="Times New Roman" w:hAnsi="Times New Roman" w:cs="Times New Roman"/>
+        </w:rPr>
+      </w:pPr>
+      <w:r>
+        <w:rPr>
+          <w:rFonts w:ascii="Times New Roman" w:hAnsi="Times New Roman" w:cs="Times New Roman"/>
+        </w:rPr>
+        <w:t>Swap 2 and 6 in P1 to get P1 = (4 6 3 | 1 2 5)</w:t>
+      </w:r>
+    </w:p>
+    <w:p>
+      <w:pPr>
+        <w:pStyle w:val="ListParagraph"/>
+        <w:numPr>
+          <w:ilvl w:val="3"/>
+          <w:numId w:val="5"/>
+        </w:numPr>
+        <w:rPr>
+          <w:rFonts w:ascii="Times New Roman" w:hAnsi="Times New Roman" w:cs="Times New Roman"/>
+        </w:rPr>
+      </w:pPr>
+      <w:r>
+        <w:rPr>
+          <w:rFonts w:ascii="Times New Roman" w:hAnsi="Times New Roman" w:cs="Times New Roman"/>
+        </w:rPr>
+        <w:t>3</w:t>
+      </w:r>
+      <w:r>
+        <w:rPr>
+          <w:rFonts w:ascii="Times New Roman" w:hAnsi="Times New Roman" w:cs="Times New Roman"/>
+          <w:vertAlign w:val="superscript"/>
+        </w:rPr>
+        <w:t>rd</w:t>
+      </w:r>
+      <w:r>
+        <w:rPr>
+          <w:rFonts w:ascii="Times New Roman" w:hAnsi="Times New Roman" w:cs="Times New Roman"/>
+        </w:rPr>
+        <w:t xml:space="preserve"> element in P1 is not 3, that corresponds to 5 in P2</w:t>
+      </w:r>
+    </w:p>
+    <w:p>
+      <w:pPr>
+        <w:pStyle w:val="ListParagraph"/>
+        <w:numPr>
+          <w:ilvl w:val="3"/>
+          <w:numId w:val="5"/>
+        </w:numPr>
+        <w:rPr>
+          <w:rFonts w:ascii="Times New Roman" w:hAnsi="Times New Roman" w:cs="Times New Roman"/>
+        </w:rPr>
+      </w:pPr>
+      <w:r>
+        <w:rPr>
+          <w:rFonts w:ascii="Times New Roman" w:hAnsi="Times New Roman" w:cs="Times New Roman"/>
+        </w:rPr>
+        <w:t xml:space="preserve">Swap 3 and 5 in P1 to get P1 = (4 6 5 | </w:t>
+      </w:r>
+      <w:r>
+        <w:rPr>
+          <w:rFonts w:ascii="Times New Roman" w:hAnsi="Times New Roman" w:cs="Times New Roman"/>
+        </w:rPr>
+        <w:t>1 2 3)</w:t>
+      </w:r>
+    </w:p>
+    <w:p>
+      <w:pPr>
+        <w:pStyle w:val="ListParagraph"/>
+        <w:numPr>
+          <w:ilvl w:val="2"/>
+          <w:numId w:val="5"/>
+        </w:numPr>
+        <w:rPr>
+          <w:rFonts w:ascii="Times New Roman" w:hAnsi="Times New Roman" w:cs="Times New Roman"/>
+        </w:rPr>
+      </w:pPr>
+      <w:r>
+        <w:rPr>
+          <w:rFonts w:ascii="Times New Roman" w:hAnsi="Times New Roman" w:cs="Times New Roman"/>
+        </w:rPr>
+        <w:t>For child 2. C2:</w:t>
+      </w:r>
+    </w:p>
+    <w:p>
+      <w:pPr>
+        <w:pStyle w:val="ListParagraph"/>
+        <w:numPr>
+          <w:ilvl w:val="3"/>
+          <w:numId w:val="5"/>
+        </w:numPr>
+        <w:rPr>
+          <w:rFonts w:ascii="Times New Roman" w:hAnsi="Times New Roman" w:cs="Times New Roman"/>
+        </w:rPr>
+      </w:pPr>
+      <w:r>
+        <w:rPr>
+          <w:rFonts w:ascii="Times New Roman" w:hAnsi="Times New Roman" w:cs="Times New Roman"/>
+        </w:rPr>
+        <w:t>1</w:t>
+      </w:r>
+      <w:r>
+        <w:rPr>
+          <w:rFonts w:ascii="Times New Roman" w:hAnsi="Times New Roman" w:cs="Times New Roman"/>
+          <w:vertAlign w:val="superscript"/>
+        </w:rPr>
+        <w:t>st</w:t>
+      </w:r>
+      <w:r>
+        <w:rPr>
+          <w:rFonts w:ascii="Times New Roman" w:hAnsi="Times New Roman" w:cs="Times New Roman"/>
+        </w:rPr>
+        <w:t xml:space="preserve"> element in P2 is 4, that corresponds to 2 in P1</w:t>
+      </w:r>
+    </w:p>
+    <w:p>
+      <w:pPr>
+        <w:pStyle w:val="ListParagraph"/>
+        <w:numPr>
+          <w:ilvl w:val="3"/>
+          <w:numId w:val="5"/>
+        </w:numPr>
+        <w:rPr>
+          <w:rFonts w:ascii="Times New Roman" w:hAnsi="Times New Roman" w:cs="Times New Roman"/>
+        </w:rPr>
+      </w:pPr>
+      <w:r>
+        <w:rPr>
+          <w:rFonts w:ascii="Times New Roman" w:hAnsi="Times New Roman" w:cs="Times New Roman"/>
+        </w:rPr>
+        <w:t>Swap 4 and 2 in P2 to get P2 = (2 6 5 | 3 1 4)</w:t>
+      </w:r>
+    </w:p>
+    <w:p>
+      <w:pPr>
+        <w:pStyle w:val="ListParagraph"/>
+        <w:numPr>
+          <w:ilvl w:val="3"/>
+          <w:numId w:val="5"/>
+        </w:numPr>
+        <w:rPr>
+          <w:rFonts w:ascii="Times New Roman" w:hAnsi="Times New Roman" w:cs="Times New Roman"/>
+        </w:rPr>
+      </w:pPr>
+      <w:r>
+        <w:rPr>
+          <w:rFonts w:ascii="Times New Roman" w:hAnsi="Times New Roman" w:cs="Times New Roman"/>
+        </w:rPr>
+        <w:t>2</w:t>
+      </w:r>
+      <w:r>
+        <w:rPr>
+          <w:rFonts w:ascii="Times New Roman" w:hAnsi="Times New Roman" w:cs="Times New Roman"/>
+          <w:vertAlign w:val="superscript"/>
+        </w:rPr>
+        <w:t>nd</w:t>
+      </w:r>
+      <w:r>
+        <w:rPr>
+          <w:rFonts w:ascii="Times New Roman" w:hAnsi="Times New Roman" w:cs="Times New Roman"/>
+        </w:rPr>
+        <w:t xml:space="preserve"> element in P2 is 6, that corresponds to 4 in P1</w:t>
+      </w:r>
+    </w:p>
+    <w:p>
+      <w:pPr>
+        <w:pStyle w:val="ListParagraph"/>
+        <w:numPr>
+          <w:ilvl w:val="3"/>
+          <w:numId w:val="5"/>
+        </w:numPr>
+        <w:rPr>
+          <w:rFonts w:ascii="Times New Roman" w:hAnsi="Times New Roman" w:cs="Times New Roman"/>
+        </w:rPr>
+      </w:pPr>
+      <w:r>
+        <w:rPr>
+          <w:rFonts w:ascii="Times New Roman" w:hAnsi="Times New Roman" w:cs="Times New Roman"/>
+        </w:rPr>
+        <w:t>Swap 6 and 4 in P2 to get P2 = (2 4 5 | 3 1 6)</w:t>
+      </w:r>
+    </w:p>
+    <w:p>
+      <w:pPr>
+        <w:pStyle w:val="ListParagraph"/>
+        <w:numPr>
+          <w:ilvl w:val="3"/>
+          <w:numId w:val="5"/>
+        </w:numPr>
+        <w:rPr>
+          <w:rFonts w:ascii="Times New Roman" w:hAnsi="Times New Roman" w:cs="Times New Roman"/>
+        </w:rPr>
+      </w:pPr>
+      <w:r>
+        <w:rPr>
+          <w:rFonts w:ascii="Times New Roman" w:hAnsi="Times New Roman" w:cs="Times New Roman"/>
+        </w:rPr>
+        <w:t>3</w:t>
+      </w:r>
+      <w:r>
+        <w:rPr>
+          <w:rFonts w:ascii="Times New Roman" w:hAnsi="Times New Roman" w:cs="Times New Roman"/>
+          <w:vertAlign w:val="superscript"/>
+        </w:rPr>
+        <w:t>rd</w:t>
+      </w:r>
+      <w:r>
+        <w:rPr>
+          <w:rFonts w:ascii="Times New Roman" w:hAnsi="Times New Roman" w:cs="Times New Roman"/>
+        </w:rPr>
+        <w:t xml:space="preserve"> element in P2 is 5, that corresponds to 3 in P1</w:t>
+      </w:r>
+    </w:p>
+    <w:p>
+      <w:pPr>
+        <w:pStyle w:val="ListParagraph"/>
+        <w:numPr>
+          <w:ilvl w:val="3"/>
+          <w:numId w:val="5"/>
+        </w:numPr>
+        <w:rPr>
+          <w:rFonts w:ascii="Times New Roman" w:hAnsi="Times New Roman" w:cs="Times New Roman"/>
+        </w:rPr>
+      </w:pPr>
+      <w:r>
+        <w:rPr>
+          <w:rFonts w:ascii="Times New Roman" w:hAnsi="Times New Roman" w:cs="Times New Roman"/>
+        </w:rPr>
+        <w:t xml:space="preserve">Swap 5 and 3 in P2 to get P2 = (2 4 3 | 5 1 6) </w:t>
+      </w:r>
+      <w:r>
+        <w:rPr>
+          <w:rFonts w:ascii="Times New Roman" w:hAnsi="Times New Roman" w:cs="Times New Roman"/>
+        </w:rPr>
+        <w:t xml:space="preserve"> </w:t>
+      </w:r>
+    </w:p>
+    <w:p>
+      <w:pPr>
+        <w:pStyle w:val="ListParagraph"/>
+        <w:numPr>
+          <w:ilvl w:val="0"/>
+          <w:numId w:val="5"/>
+        </w:numPr>
+        <w:rPr>
+          <w:rFonts w:ascii="Times New Roman" w:hAnsi="Times New Roman" w:cs="Times New Roman"/>
+        </w:rPr>
+      </w:pPr>
+      <w:r>
+        <w:rPr>
+          <w:rFonts w:ascii="Times New Roman" w:hAnsi="Times New Roman" w:cs="Times New Roman"/>
           <w:lang w:val="en-US"/>
         </w:rPr>
+        <w:lastRenderedPageBreak/>
         <w:t>Information of the search space:</w:t>
       </w:r>
     </w:p>
@@ -2065,7 +2776,7 @@
         <w:ind w:left="1800" w:hanging="180"/>
       </w:pPr>
     </w:lvl>
-    <w:lvl w:ilvl="3" w:tplc="4809000F" w:tentative="1">
+    <w:lvl w:ilvl="3" w:tplc="4809000F">
       <w:start w:val="1"/>
       <w:numFmt w:val="decimal"/>
       <w:lvlText w:val="%4."/>

</xml_diff>

<commit_message>
After creating classes for PSO
</commit_message>
<xml_diff>
--- a/Java Tips.docx
+++ b/Java Tips.docx
@@ -67,26 +67,14 @@
         </w:rPr>
         <w:t xml:space="preserve"> framework in </w:t>
       </w:r>
-      <w:proofErr w:type="spellStart"/>
-      <w:proofErr w:type="gramStart"/>
       <w:r>
         <w:rPr>
           <w:rFonts w:ascii="Times New Roman" w:hAnsi="Times New Roman" w:cs="Times New Roman"/>
           <w:i/>
           <w:iCs/>
         </w:rPr>
-        <w:t>java.util</w:t>
-      </w:r>
-      <w:proofErr w:type="gramEnd"/>
-      <w:r>
-        <w:rPr>
-          <w:rFonts w:ascii="Times New Roman" w:hAnsi="Times New Roman" w:cs="Times New Roman"/>
-          <w:i/>
-          <w:iCs/>
-        </w:rPr>
-        <w:t>.package</w:t>
-      </w:r>
-      <w:proofErr w:type="spellEnd"/>
+        <w:t>java.util.package</w:t>
+      </w:r>
     </w:p>
     <w:p>
       <w:pPr>
@@ -203,19 +191,11 @@
           <w:rFonts w:ascii="Times New Roman" w:hAnsi="Times New Roman" w:cs="Times New Roman"/>
         </w:rPr>
       </w:pPr>
-      <w:proofErr w:type="spellStart"/>
-      <w:r>
-        <w:rPr>
-          <w:rFonts w:ascii="Times New Roman" w:hAnsi="Times New Roman" w:cs="Times New Roman"/>
-        </w:rPr>
-        <w:t>PriorityQueue</w:t>
-      </w:r>
-      <w:proofErr w:type="spellEnd"/>
-      <w:r>
-        <w:rPr>
-          <w:rFonts w:ascii="Times New Roman" w:hAnsi="Times New Roman" w:cs="Times New Roman"/>
-        </w:rPr>
-        <w:t>:</w:t>
+      <w:r>
+        <w:rPr>
+          <w:rFonts w:ascii="Times New Roman" w:hAnsi="Times New Roman" w:cs="Times New Roman"/>
+        </w:rPr>
+        <w:t>PriorityQueue:</w:t>
       </w:r>
     </w:p>
     <w:p>
@@ -686,16 +666,8 @@
               <w:rPr>
                 <w:rFonts w:ascii="Times New Roman" w:hAnsi="Times New Roman" w:cs="Times New Roman"/>
               </w:rPr>
-              <w:t xml:space="preserve">Delay search for node close to the root but not belonging to the first few deep </w:t>
+              <w:t>Delay search for node close to the root but not belonging to the first few deep substrees</w:t>
             </w:r>
-            <w:proofErr w:type="spellStart"/>
-            <w:r>
-              <w:rPr>
-                <w:rFonts w:ascii="Times New Roman" w:hAnsi="Times New Roman" w:cs="Times New Roman"/>
-              </w:rPr>
-              <w:t>substrees</w:t>
-            </w:r>
-            <w:proofErr w:type="spellEnd"/>
           </w:p>
         </w:tc>
       </w:tr>
@@ -1439,21 +1411,7 @@
         <w:rPr>
           <w:rFonts w:ascii="Times New Roman" w:hAnsi="Times New Roman" w:cs="Times New Roman"/>
         </w:rPr>
-        <w:t xml:space="preserve">Target fitness: the fitness the best genome </w:t>
-      </w:r>
-      <w:proofErr w:type="gramStart"/>
-      <w:r>
-        <w:rPr>
-          <w:rFonts w:ascii="Times New Roman" w:hAnsi="Times New Roman" w:cs="Times New Roman"/>
-        </w:rPr>
-        <w:t>has to</w:t>
-      </w:r>
-      <w:proofErr w:type="gramEnd"/>
-      <w:r>
-        <w:rPr>
-          <w:rFonts w:ascii="Times New Roman" w:hAnsi="Times New Roman" w:cs="Times New Roman"/>
-        </w:rPr>
-        <w:t xml:space="preserve"> reach according to the objective function for the program to terminate early.</w:t>
+        <w:t>Target fitness: the fitness the best genome has to reach according to the objective function for the program to terminate early.</w:t>
       </w:r>
     </w:p>
     <w:p>
@@ -1551,21 +1509,7 @@
         <w:rPr>
           <w:rFonts w:ascii="Times New Roman" w:hAnsi="Times New Roman" w:cs="Times New Roman"/>
         </w:rPr>
-        <w:t xml:space="preserve">: A few individuals are </w:t>
-      </w:r>
-      <w:proofErr w:type="gramStart"/>
-      <w:r>
-        <w:rPr>
-          <w:rFonts w:ascii="Times New Roman" w:hAnsi="Times New Roman" w:cs="Times New Roman"/>
-        </w:rPr>
-        <w:t>selected</w:t>
-      </w:r>
-      <w:proofErr w:type="gramEnd"/>
-      <w:r>
-        <w:rPr>
-          <w:rFonts w:ascii="Times New Roman" w:hAnsi="Times New Roman" w:cs="Times New Roman"/>
-        </w:rPr>
-        <w:t xml:space="preserve"> and the fittest genome will be selected for cross-over</w:t>
+        <w:t>: A few individuals are selected and the fittest genome will be selected for cross-over</w:t>
       </w:r>
     </w:p>
     <w:p>
@@ -1955,35 +1899,7 @@
         <w:rPr>
           <w:rFonts w:ascii="Times New Roman" w:hAnsi="Times New Roman" w:cs="Times New Roman"/>
         </w:rPr>
-        <w:t xml:space="preserve">Swap </w:t>
-      </w:r>
-      <w:proofErr w:type="spellStart"/>
-      <w:r>
-        <w:rPr>
-          <w:rFonts w:ascii="Times New Roman" w:hAnsi="Times New Roman" w:cs="Times New Roman"/>
-        </w:rPr>
-        <w:t>i-th</w:t>
-      </w:r>
-      <w:proofErr w:type="spellEnd"/>
-      <w:r>
-        <w:rPr>
-          <w:rFonts w:ascii="Times New Roman" w:hAnsi="Times New Roman" w:cs="Times New Roman"/>
-        </w:rPr>
-        <w:t xml:space="preserve"> element of one of the parents with the element equivalent to value of the </w:t>
-      </w:r>
-      <w:proofErr w:type="spellStart"/>
-      <w:r>
-        <w:rPr>
-          <w:rFonts w:ascii="Times New Roman" w:hAnsi="Times New Roman" w:cs="Times New Roman"/>
-        </w:rPr>
-        <w:t>i-th</w:t>
-      </w:r>
-      <w:proofErr w:type="spellEnd"/>
-      <w:r>
-        <w:rPr>
-          <w:rFonts w:ascii="Times New Roman" w:hAnsi="Times New Roman" w:cs="Times New Roman"/>
-        </w:rPr>
-        <w:t xml:space="preserve"> element of the other</w:t>
+        <w:t>Swap i-th element of one of the parents with the element equivalent to value of the i-th element of the other</w:t>
       </w:r>
     </w:p>
     <w:p>
@@ -2019,21 +1935,7 @@
         <w:rPr>
           <w:rFonts w:ascii="Times New Roman" w:hAnsi="Times New Roman" w:cs="Times New Roman"/>
         </w:rPr>
-        <w:t xml:space="preserve">P1: </w:t>
-      </w:r>
-      <w:proofErr w:type="gramStart"/>
-      <w:r>
-        <w:rPr>
-          <w:rFonts w:ascii="Times New Roman" w:hAnsi="Times New Roman" w:cs="Times New Roman"/>
-        </w:rPr>
-        <w:t>( 2</w:t>
-      </w:r>
-      <w:proofErr w:type="gramEnd"/>
-      <w:r>
-        <w:rPr>
-          <w:rFonts w:ascii="Times New Roman" w:hAnsi="Times New Roman" w:cs="Times New Roman"/>
-        </w:rPr>
-        <w:t xml:space="preserve"> 4 3 | 1 6 5), P2: (4 6 5 | 3 1 2)</w:t>
+        <w:t>P1: ( 2 4 3 | 1 6 5), P2: (4 6 5 | 3 1 2)</w:t>
       </w:r>
     </w:p>
     <w:p>
@@ -2478,7 +2380,6 @@
         </w:rPr>
         <w:t xml:space="preserve"> To use the class, one needs to override the class method </w:t>
       </w:r>
-      <w:proofErr w:type="spellStart"/>
       <w:r>
         <w:rPr>
           <w:rFonts w:ascii="Times New Roman" w:hAnsi="Times New Roman" w:cs="Times New Roman"/>
@@ -2488,7 +2389,6 @@
         </w:rPr>
         <w:t>compareTo</w:t>
       </w:r>
-      <w:proofErr w:type="spellEnd"/>
       <w:r>
         <w:rPr>
           <w:rFonts w:ascii="Times New Roman" w:hAnsi="Times New Roman" w:cs="Times New Roman"/>
@@ -2543,7 +2443,6 @@
           <w:rFonts w:ascii="Times New Roman" w:hAnsi="Times New Roman" w:cs="Times New Roman"/>
         </w:rPr>
       </w:pPr>
-      <w:proofErr w:type="spellStart"/>
       <w:r>
         <w:rPr>
           <w:rFonts w:ascii="Times New Roman" w:hAnsi="Times New Roman" w:cs="Times New Roman"/>
@@ -2553,7 +2452,6 @@
         </w:rPr>
         <w:t>enum</w:t>
       </w:r>
-      <w:proofErr w:type="spellEnd"/>
       <w:r>
         <w:rPr>
           <w:rFonts w:ascii="Times New Roman" w:hAnsi="Times New Roman" w:cs="Times New Roman"/>
@@ -2629,21 +2527,7 @@
         <w:rPr>
           <w:rFonts w:ascii="Times New Roman" w:hAnsi="Times New Roman" w:cs="Times New Roman"/>
         </w:rPr>
-        <w:t xml:space="preserve">Agents interact with each other locally and the environment. Agent on its own is not intelligent, but the population of agents </w:t>
-      </w:r>
-      <w:proofErr w:type="gramStart"/>
-      <w:r>
-        <w:rPr>
-          <w:rFonts w:ascii="Times New Roman" w:hAnsi="Times New Roman" w:cs="Times New Roman"/>
-        </w:rPr>
-        <w:t>as a whole is</w:t>
-      </w:r>
-      <w:proofErr w:type="gramEnd"/>
-      <w:r>
-        <w:rPr>
-          <w:rFonts w:ascii="Times New Roman" w:hAnsi="Times New Roman" w:cs="Times New Roman"/>
-        </w:rPr>
-        <w:t xml:space="preserve"> intelligent.</w:t>
+        <w:t>Agents interact with each other locally and the environment. Agent on its own is not intelligent, but the population of agents as a whole is intelligent.</w:t>
       </w:r>
     </w:p>
     <w:p>
@@ -2829,21 +2713,7 @@
         <w:rPr>
           <w:rFonts w:ascii="Times New Roman" w:hAnsi="Times New Roman" w:cs="Times New Roman"/>
         </w:rPr>
-        <w:t xml:space="preserve">Each particle’s movement is influenced by its local </w:t>
-      </w:r>
-      <w:proofErr w:type="gramStart"/>
-      <w:r>
-        <w:rPr>
-          <w:rFonts w:ascii="Times New Roman" w:hAnsi="Times New Roman" w:cs="Times New Roman"/>
-        </w:rPr>
-        <w:t>best known</w:t>
-      </w:r>
-      <w:proofErr w:type="gramEnd"/>
-      <w:r>
-        <w:rPr>
-          <w:rFonts w:ascii="Times New Roman" w:hAnsi="Times New Roman" w:cs="Times New Roman"/>
-        </w:rPr>
-        <w:t xml:space="preserve"> position</w:t>
+        <w:t>Each particle’s movement is influenced by its local best known position</w:t>
       </w:r>
     </w:p>
     <w:p>
@@ -2861,21 +2731,7 @@
         <w:rPr>
           <w:rFonts w:ascii="Times New Roman" w:hAnsi="Times New Roman" w:cs="Times New Roman"/>
         </w:rPr>
-        <w:t xml:space="preserve">Each particle is guided towards the </w:t>
-      </w:r>
-      <w:proofErr w:type="gramStart"/>
-      <w:r>
-        <w:rPr>
-          <w:rFonts w:ascii="Times New Roman" w:hAnsi="Times New Roman" w:cs="Times New Roman"/>
-        </w:rPr>
-        <w:t>best known</w:t>
-      </w:r>
-      <w:proofErr w:type="gramEnd"/>
-      <w:r>
-        <w:rPr>
-          <w:rFonts w:ascii="Times New Roman" w:hAnsi="Times New Roman" w:cs="Times New Roman"/>
-        </w:rPr>
-        <w:t xml:space="preserve"> positions in the search space, which are updated as better positions are found by other particles</w:t>
+        <w:t>Each particle is guided towards the best known positions in the search space, which are updated as better positions are found by other particles</w:t>
       </w:r>
     </w:p>
     <w:p>
@@ -2985,41 +2841,13 @@
         </w:rPr>
         <w:t xml:space="preserve">For every particle </w:t>
       </w:r>
-      <w:proofErr w:type="spellStart"/>
       <w:r>
         <w:rPr>
           <w:rFonts w:ascii="Times New Roman" w:hAnsi="Times New Roman" w:cs="Times New Roman"/>
           <w:i/>
           <w:iCs/>
         </w:rPr>
-        <w:t>i</w:t>
-      </w:r>
-      <w:proofErr w:type="spellEnd"/>
-      <w:r>
-        <w:rPr>
-          <w:rFonts w:ascii="Times New Roman" w:hAnsi="Times New Roman" w:cs="Times New Roman"/>
-          <w:i/>
-          <w:iCs/>
-        </w:rPr>
-        <w:t xml:space="preserve"> = 1, 2, </w:t>
-      </w:r>
-      <w:proofErr w:type="gramStart"/>
-      <w:r>
-        <w:rPr>
-          <w:rFonts w:ascii="Times New Roman" w:hAnsi="Times New Roman" w:cs="Times New Roman"/>
-          <w:i/>
-          <w:iCs/>
-        </w:rPr>
-        <w:t>3,…</w:t>
-      </w:r>
-      <w:proofErr w:type="gramEnd"/>
-      <w:r>
-        <w:rPr>
-          <w:rFonts w:ascii="Times New Roman" w:hAnsi="Times New Roman" w:cs="Times New Roman"/>
-          <w:i/>
-          <w:iCs/>
-        </w:rPr>
-        <w:t>…S</w:t>
+        <w:t>i = 1, 2, 3,……S</w:t>
       </w:r>
       <w:r>
         <w:rPr>
@@ -3031,16 +2859,8 @@
         <w:rPr>
           <w:rFonts w:ascii="Times New Roman" w:hAnsi="Times New Roman" w:cs="Times New Roman"/>
         </w:rPr>
-        <w:t xml:space="preserve"> </w:t>
-      </w:r>
-      <w:proofErr w:type="spellStart"/>
-      <w:r>
-        <w:rPr>
-          <w:rFonts w:ascii="Times New Roman" w:hAnsi="Times New Roman" w:cs="Times New Roman"/>
-        </w:rPr>
-        <w:t>x_i</w:t>
-      </w:r>
-      <w:proofErr w:type="spellEnd"/>
+        <w:t xml:space="preserve"> x_i</w:t>
+      </w:r>
       <w:r>
         <w:rPr>
           <w:rFonts w:ascii="Times New Roman" w:hAnsi="Times New Roman" w:cs="Times New Roman"/>
@@ -3051,16 +2871,8 @@
         <w:rPr>
           <w:rFonts w:ascii="Times New Roman" w:hAnsi="Times New Roman" w:cs="Times New Roman"/>
         </w:rPr>
-        <w:t xml:space="preserve"> </w:t>
-      </w:r>
-      <w:proofErr w:type="spellStart"/>
-      <w:r>
-        <w:rPr>
-          <w:rFonts w:ascii="Times New Roman" w:hAnsi="Times New Roman" w:cs="Times New Roman"/>
-        </w:rPr>
-        <w:t>v_i</w:t>
-      </w:r>
-      <w:proofErr w:type="spellEnd"/>
+        <w:t xml:space="preserve"> v_i</w:t>
+      </w:r>
       <w:r>
         <w:rPr>
           <w:rFonts w:ascii="Times New Roman" w:hAnsi="Times New Roman" w:cs="Times New Roman"/>
@@ -3083,36 +2895,14 @@
         <w:rPr>
           <w:rFonts w:ascii="Times New Roman" w:hAnsi="Times New Roman" w:cs="Times New Roman"/>
         </w:rPr>
-        <w:t xml:space="preserve">Also initialize the </w:t>
-      </w:r>
-      <w:proofErr w:type="gramStart"/>
-      <w:r>
-        <w:rPr>
-          <w:rFonts w:ascii="Times New Roman" w:hAnsi="Times New Roman" w:cs="Times New Roman"/>
-        </w:rPr>
-        <w:t>best known</w:t>
-      </w:r>
-      <w:proofErr w:type="gramEnd"/>
-      <w:r>
-        <w:rPr>
-          <w:rFonts w:ascii="Times New Roman" w:hAnsi="Times New Roman" w:cs="Times New Roman"/>
-        </w:rPr>
-        <w:t xml:space="preserve"> position of every particle</w:t>
-      </w:r>
-      <w:r>
-        <w:rPr>
-          <w:rFonts w:ascii="Times New Roman" w:hAnsi="Times New Roman" w:cs="Times New Roman"/>
-        </w:rPr>
-        <w:t xml:space="preserve"> </w:t>
-      </w:r>
-      <w:proofErr w:type="spellStart"/>
-      <w:r>
-        <w:rPr>
-          <w:rFonts w:ascii="Times New Roman" w:hAnsi="Times New Roman" w:cs="Times New Roman"/>
-        </w:rPr>
-        <w:t>p_i</w:t>
-      </w:r>
-      <w:proofErr w:type="spellEnd"/>
+        <w:t>Also initialize the best known position of every particle</w:t>
+      </w:r>
+      <w:r>
+        <w:rPr>
+          <w:rFonts w:ascii="Times New Roman" w:hAnsi="Times New Roman" w:cs="Times New Roman"/>
+        </w:rPr>
+        <w:t xml:space="preserve"> p_i</w:t>
+      </w:r>
     </w:p>
     <w:p>
       <w:pPr>
@@ -3147,16 +2937,8 @@
         <w:rPr>
           <w:rFonts w:ascii="Times New Roman" w:hAnsi="Times New Roman" w:cs="Times New Roman"/>
         </w:rPr>
-        <w:t xml:space="preserve">For every particle </w:t>
-      </w:r>
-      <w:proofErr w:type="spellStart"/>
-      <w:r>
-        <w:rPr>
-          <w:rFonts w:ascii="Times New Roman" w:hAnsi="Times New Roman" w:cs="Times New Roman"/>
-        </w:rPr>
-        <w:t>i</w:t>
-      </w:r>
-      <w:proofErr w:type="spellEnd"/>
+        <w:t>For every particle i</w:t>
+      </w:r>
     </w:p>
     <w:p>
       <w:pPr>
@@ -3191,30 +2973,8 @@
         <w:rPr>
           <w:rFonts w:ascii="Times New Roman" w:hAnsi="Times New Roman" w:cs="Times New Roman"/>
         </w:rPr>
-        <w:t xml:space="preserve">Generate random numbers </w:t>
-      </w:r>
-      <w:proofErr w:type="spellStart"/>
-      <w:r>
-        <w:rPr>
-          <w:rFonts w:ascii="Times New Roman" w:hAnsi="Times New Roman" w:cs="Times New Roman"/>
-        </w:rPr>
-        <w:t>r_p</w:t>
-      </w:r>
-      <w:proofErr w:type="spellEnd"/>
-      <w:r>
-        <w:rPr>
-          <w:rFonts w:ascii="Times New Roman" w:hAnsi="Times New Roman" w:cs="Times New Roman"/>
-        </w:rPr>
-        <w:t xml:space="preserve"> and </w:t>
-      </w:r>
-      <w:proofErr w:type="spellStart"/>
-      <w:r>
-        <w:rPr>
-          <w:rFonts w:ascii="Times New Roman" w:hAnsi="Times New Roman" w:cs="Times New Roman"/>
-        </w:rPr>
-        <w:t>r_g</w:t>
-      </w:r>
-      <w:proofErr w:type="spellEnd"/>
+        <w:t>Generate random numbers r_p and r_g</w:t>
+      </w:r>
     </w:p>
     <w:p>
       <w:pPr>
@@ -3245,125 +3005,11 @@
           <w:rFonts w:ascii="Times New Roman" w:hAnsi="Times New Roman" w:cs="Times New Roman"/>
         </w:rPr>
       </w:pPr>
-      <w:proofErr w:type="spellStart"/>
-      <w:r>
-        <w:rPr>
-          <w:rFonts w:ascii="Times New Roman" w:hAnsi="Times New Roman" w:cs="Times New Roman"/>
-        </w:rPr>
-        <w:t>V_id</w:t>
-      </w:r>
-      <w:proofErr w:type="spellEnd"/>
-      <w:r>
-        <w:rPr>
-          <w:rFonts w:ascii="Times New Roman" w:hAnsi="Times New Roman" w:cs="Times New Roman"/>
-        </w:rPr>
-        <w:t xml:space="preserve"> = w*</w:t>
-      </w:r>
-      <w:proofErr w:type="spellStart"/>
-      <w:r>
-        <w:rPr>
-          <w:rFonts w:ascii="Times New Roman" w:hAnsi="Times New Roman" w:cs="Times New Roman"/>
-        </w:rPr>
-        <w:t>v_id</w:t>
-      </w:r>
-      <w:proofErr w:type="spellEnd"/>
-      <w:r>
-        <w:rPr>
-          <w:rFonts w:ascii="Times New Roman" w:hAnsi="Times New Roman" w:cs="Times New Roman"/>
-        </w:rPr>
-        <w:t xml:space="preserve"> + c1*</w:t>
-      </w:r>
-      <w:proofErr w:type="spellStart"/>
-      <w:r>
-        <w:rPr>
-          <w:rFonts w:ascii="Times New Roman" w:hAnsi="Times New Roman" w:cs="Times New Roman"/>
-        </w:rPr>
-        <w:t>r_</w:t>
-      </w:r>
-      <w:proofErr w:type="gramStart"/>
-      <w:r>
-        <w:rPr>
-          <w:rFonts w:ascii="Times New Roman" w:hAnsi="Times New Roman" w:cs="Times New Roman"/>
-        </w:rPr>
-        <w:t>p</w:t>
-      </w:r>
-      <w:proofErr w:type="spellEnd"/>
-      <w:r>
-        <w:rPr>
-          <w:rFonts w:ascii="Times New Roman" w:hAnsi="Times New Roman" w:cs="Times New Roman"/>
-        </w:rPr>
-        <w:t>(</w:t>
-      </w:r>
-      <w:proofErr w:type="spellStart"/>
-      <w:proofErr w:type="gramEnd"/>
-      <w:r>
-        <w:rPr>
-          <w:rFonts w:ascii="Times New Roman" w:hAnsi="Times New Roman" w:cs="Times New Roman"/>
-        </w:rPr>
-        <w:t>p_id</w:t>
-      </w:r>
-      <w:proofErr w:type="spellEnd"/>
-      <w:r>
-        <w:rPr>
-          <w:rFonts w:ascii="Times New Roman" w:hAnsi="Times New Roman" w:cs="Times New Roman"/>
-        </w:rPr>
-        <w:t xml:space="preserve"> – </w:t>
-      </w:r>
-      <w:proofErr w:type="spellStart"/>
-      <w:r>
-        <w:rPr>
-          <w:rFonts w:ascii="Times New Roman" w:hAnsi="Times New Roman" w:cs="Times New Roman"/>
-        </w:rPr>
-        <w:t>x_id</w:t>
-      </w:r>
-      <w:proofErr w:type="spellEnd"/>
-      <w:r>
-        <w:rPr>
-          <w:rFonts w:ascii="Times New Roman" w:hAnsi="Times New Roman" w:cs="Times New Roman"/>
-        </w:rPr>
-        <w:t>) + c2*</w:t>
-      </w:r>
-      <w:proofErr w:type="spellStart"/>
-      <w:r>
-        <w:rPr>
-          <w:rFonts w:ascii="Times New Roman" w:hAnsi="Times New Roman" w:cs="Times New Roman"/>
-        </w:rPr>
-        <w:t>r_g</w:t>
-      </w:r>
-      <w:proofErr w:type="spellEnd"/>
-      <w:r>
-        <w:rPr>
-          <w:rFonts w:ascii="Times New Roman" w:hAnsi="Times New Roman" w:cs="Times New Roman"/>
-        </w:rPr>
-        <w:t>*(</w:t>
-      </w:r>
-      <w:proofErr w:type="spellStart"/>
-      <w:r>
-        <w:rPr>
-          <w:rFonts w:ascii="Times New Roman" w:hAnsi="Times New Roman" w:cs="Times New Roman"/>
-        </w:rPr>
-        <w:t>g_d</w:t>
-      </w:r>
-      <w:proofErr w:type="spellEnd"/>
-      <w:r>
-        <w:rPr>
-          <w:rFonts w:ascii="Times New Roman" w:hAnsi="Times New Roman" w:cs="Times New Roman"/>
-        </w:rPr>
-        <w:t xml:space="preserve"> – </w:t>
-      </w:r>
-      <w:proofErr w:type="spellStart"/>
-      <w:r>
-        <w:rPr>
-          <w:rFonts w:ascii="Times New Roman" w:hAnsi="Times New Roman" w:cs="Times New Roman"/>
-        </w:rPr>
-        <w:t>x_id</w:t>
-      </w:r>
-      <w:proofErr w:type="spellEnd"/>
-      <w:r>
-        <w:rPr>
-          <w:rFonts w:ascii="Times New Roman" w:hAnsi="Times New Roman" w:cs="Times New Roman"/>
-        </w:rPr>
-        <w:t>)</w:t>
+      <w:r>
+        <w:rPr>
+          <w:rFonts w:ascii="Times New Roman" w:hAnsi="Times New Roman" w:cs="Times New Roman"/>
+        </w:rPr>
+        <w:t>V_id = w*v_id + c1*r_p(p_id – x_id) + c2*r_g*(g_d – x_id)</w:t>
       </w:r>
     </w:p>
     <w:p>
@@ -3395,42 +3041,12 @@
           <w:rFonts w:ascii="Times New Roman" w:hAnsi="Times New Roman" w:cs="Times New Roman"/>
         </w:rPr>
       </w:pPr>
-      <w:proofErr w:type="spellStart"/>
-      <w:r>
-        <w:rPr>
-          <w:rFonts w:ascii="Times New Roman" w:hAnsi="Times New Roman" w:cs="Times New Roman"/>
-        </w:rPr>
-        <w:t>X_i</w:t>
-      </w:r>
-      <w:proofErr w:type="spellEnd"/>
-      <w:r>
-        <w:rPr>
-          <w:rFonts w:ascii="Times New Roman" w:hAnsi="Times New Roman" w:cs="Times New Roman"/>
-        </w:rPr>
-        <w:t xml:space="preserve"> = </w:t>
-      </w:r>
-      <w:proofErr w:type="spellStart"/>
-      <w:r>
-        <w:rPr>
-          <w:rFonts w:ascii="Times New Roman" w:hAnsi="Times New Roman" w:cs="Times New Roman"/>
-        </w:rPr>
-        <w:t>x_i</w:t>
-      </w:r>
-      <w:proofErr w:type="spellEnd"/>
-      <w:r>
-        <w:rPr>
-          <w:rFonts w:ascii="Times New Roman" w:hAnsi="Times New Roman" w:cs="Times New Roman"/>
-        </w:rPr>
-        <w:t xml:space="preserve"> + </w:t>
-      </w:r>
-      <w:proofErr w:type="spellStart"/>
-      <w:r>
-        <w:rPr>
-          <w:rFonts w:ascii="Times New Roman" w:hAnsi="Times New Roman" w:cs="Times New Roman"/>
-        </w:rPr>
-        <w:t>v_i</w:t>
-      </w:r>
-      <w:proofErr w:type="spellEnd"/>
+      <w:r>
+        <w:rPr>
+          <w:rFonts w:ascii="Times New Roman" w:hAnsi="Times New Roman" w:cs="Times New Roman"/>
+        </w:rPr>
+        <w:t>X_i = x_i + v_i</w:t>
+      </w:r>
     </w:p>
     <w:p>
       <w:pPr>
@@ -3447,58 +3063,8 @@
         <w:rPr>
           <w:rFonts w:ascii="Times New Roman" w:hAnsi="Times New Roman" w:cs="Times New Roman"/>
         </w:rPr>
-        <w:t>If f(</w:t>
-      </w:r>
-      <w:proofErr w:type="spellStart"/>
-      <w:r>
-        <w:rPr>
-          <w:rFonts w:ascii="Times New Roman" w:hAnsi="Times New Roman" w:cs="Times New Roman"/>
-        </w:rPr>
-        <w:t>x_i</w:t>
-      </w:r>
-      <w:proofErr w:type="spellEnd"/>
-      <w:r>
-        <w:rPr>
-          <w:rFonts w:ascii="Times New Roman" w:hAnsi="Times New Roman" w:cs="Times New Roman"/>
-        </w:rPr>
-        <w:t>) &lt; f(</w:t>
-      </w:r>
-      <w:proofErr w:type="spellStart"/>
-      <w:r>
-        <w:rPr>
-          <w:rFonts w:ascii="Times New Roman" w:hAnsi="Times New Roman" w:cs="Times New Roman"/>
-        </w:rPr>
-        <w:t>p_i</w:t>
-      </w:r>
-      <w:proofErr w:type="spellEnd"/>
-      <w:r>
-        <w:rPr>
-          <w:rFonts w:ascii="Times New Roman" w:hAnsi="Times New Roman" w:cs="Times New Roman"/>
-        </w:rPr>
-        <w:t xml:space="preserve">), </w:t>
-      </w:r>
-      <w:proofErr w:type="spellStart"/>
-      <w:r>
-        <w:rPr>
-          <w:rFonts w:ascii="Times New Roman" w:hAnsi="Times New Roman" w:cs="Times New Roman"/>
-        </w:rPr>
-        <w:t>p_i</w:t>
-      </w:r>
-      <w:proofErr w:type="spellEnd"/>
-      <w:r>
-        <w:rPr>
-          <w:rFonts w:ascii="Times New Roman" w:hAnsi="Times New Roman" w:cs="Times New Roman"/>
-        </w:rPr>
-        <w:t xml:space="preserve"> = </w:t>
-      </w:r>
-      <w:proofErr w:type="spellStart"/>
-      <w:r>
-        <w:rPr>
-          <w:rFonts w:ascii="Times New Roman" w:hAnsi="Times New Roman" w:cs="Times New Roman"/>
-        </w:rPr>
-        <w:t>x_i</w:t>
-      </w:r>
-      <w:proofErr w:type="spellEnd"/>
+        <w:t>If f(x_i) &lt; f(p_i), p_i = x_i</w:t>
+      </w:r>
     </w:p>
     <w:p>
       <w:pPr>
@@ -3515,30 +3081,93 @@
         <w:rPr>
           <w:rFonts w:ascii="Times New Roman" w:hAnsi="Times New Roman" w:cs="Times New Roman"/>
         </w:rPr>
-        <w:t>If f(</w:t>
-      </w:r>
-      <w:proofErr w:type="spellStart"/>
-      <w:r>
-        <w:rPr>
-          <w:rFonts w:ascii="Times New Roman" w:hAnsi="Times New Roman" w:cs="Times New Roman"/>
-        </w:rPr>
-        <w:t>p_i</w:t>
-      </w:r>
-      <w:proofErr w:type="spellEnd"/>
-      <w:r>
-        <w:rPr>
-          <w:rFonts w:ascii="Times New Roman" w:hAnsi="Times New Roman" w:cs="Times New Roman"/>
-        </w:rPr>
-        <w:t xml:space="preserve">) &lt; f(g), g = </w:t>
-      </w:r>
-      <w:proofErr w:type="spellStart"/>
-      <w:r>
-        <w:rPr>
-          <w:rFonts w:ascii="Times New Roman" w:hAnsi="Times New Roman" w:cs="Times New Roman"/>
-        </w:rPr>
-        <w:t>p_i</w:t>
-      </w:r>
-      <w:proofErr w:type="spellEnd"/>
+        <w:t>If f(p_i) &lt; f(g), g = p_i</w:t>
+      </w:r>
+    </w:p>
+    <w:p>
+      <w:pPr>
+        <w:pStyle w:val="ListParagraph"/>
+        <w:numPr>
+          <w:ilvl w:val="4"/>
+          <w:numId w:val="6"/>
+        </w:numPr>
+        <w:rPr>
+          <w:rFonts w:ascii="Times New Roman" w:hAnsi="Times New Roman" w:cs="Times New Roman"/>
+        </w:rPr>
+      </w:pPr>
+      <w:r>
+        <w:rPr>
+          <w:rFonts w:ascii="Times New Roman" w:hAnsi="Times New Roman" w:cs="Times New Roman"/>
+        </w:rPr>
+        <w:t>W: inertia weight – defines the memory of the system, how significant is the last step</w:t>
+      </w:r>
+    </w:p>
+    <w:p>
+      <w:pPr>
+        <w:pStyle w:val="ListParagraph"/>
+        <w:numPr>
+          <w:ilvl w:val="4"/>
+          <w:numId w:val="6"/>
+        </w:numPr>
+        <w:rPr>
+          <w:rFonts w:ascii="Times New Roman" w:hAnsi="Times New Roman" w:cs="Times New Roman"/>
+        </w:rPr>
+      </w:pPr>
+      <w:r>
+        <w:rPr>
+          <w:rFonts w:ascii="Times New Roman" w:hAnsi="Times New Roman" w:cs="Times New Roman"/>
+        </w:rPr>
+        <w:t>C1: define the tendency to return to the particle’s best previous solution “attractor”</w:t>
+      </w:r>
+    </w:p>
+    <w:p>
+      <w:pPr>
+        <w:pStyle w:val="ListParagraph"/>
+        <w:numPr>
+          <w:ilvl w:val="4"/>
+          <w:numId w:val="6"/>
+        </w:numPr>
+        <w:rPr>
+          <w:rFonts w:ascii="Times New Roman" w:hAnsi="Times New Roman" w:cs="Times New Roman"/>
+        </w:rPr>
+      </w:pPr>
+      <w:r>
+        <w:rPr>
+          <w:rFonts w:ascii="Times New Roman" w:hAnsi="Times New Roman" w:cs="Times New Roman"/>
+        </w:rPr>
+        <w:lastRenderedPageBreak/>
+        <w:t>C2: global weights – defines the tendency to move towards the neighbourhood’s best previous position</w:t>
+      </w:r>
+    </w:p>
+    <w:p>
+      <w:pPr>
+        <w:pStyle w:val="ListParagraph"/>
+        <w:numPr>
+          <w:ilvl w:val="4"/>
+          <w:numId w:val="6"/>
+        </w:numPr>
+        <w:rPr>
+          <w:rFonts w:ascii="Times New Roman" w:hAnsi="Times New Roman" w:cs="Times New Roman"/>
+        </w:rPr>
+      </w:pPr>
+      <w:r>
+        <w:rPr>
+          <w:rFonts w:ascii="Times New Roman" w:hAnsi="Times New Roman" w:cs="Times New Roman"/>
+        </w:rPr>
+        <w:t>If the inertia weight is big, then the solution tends towards a global search. Otherwise, local search is more dominant</w:t>
+      </w:r>
+    </w:p>
+    <w:p>
+      <w:pPr>
+        <w:pStyle w:val="ListParagraph"/>
+        <w:numPr>
+          <w:ilvl w:val="4"/>
+          <w:numId w:val="6"/>
+        </w:numPr>
+        <w:rPr>
+          <w:rFonts w:ascii="Times New Roman" w:hAnsi="Times New Roman" w:cs="Times New Roman"/>
+        </w:rPr>
+      </w:pPr>
     </w:p>
     <w:sectPr>
       <w:pgSz w:w="11906" w:h="16838"/>

</xml_diff>